<commit_message>
docs:add software requirement specification
by:maoyankai
</commit_message>
<xml_diff>
--- a/UIPrototype/软件需求规约 logo.docx
+++ b/UIPrototype/软件需求规约 logo.docx
@@ -2385,8 +2385,8 @@
         </w:numPr>
         <w:ind w:left="720" w:hanging="720"/>
       </w:pPr>
-      <w:bookmarkStart w:id="0" w:name="_Toc498836223"/>
-      <w:bookmarkStart w:id="1" w:name="_Toc25989"/>
+      <w:bookmarkStart w:id="0" w:name="_Toc25989"/>
+      <w:bookmarkStart w:id="1" w:name="_Toc498836223"/>
       <w:r>
         <w:rPr>
           <w:rFonts w:hint="eastAsia"/>
@@ -2404,8 +2404,8 @@
           <w:numId w:val="1"/>
         </w:numPr>
       </w:pPr>
-      <w:bookmarkStart w:id="2" w:name="_Toc498836224"/>
-      <w:bookmarkStart w:id="3" w:name="_Toc9148"/>
+      <w:bookmarkStart w:id="2" w:name="_Toc9148"/>
+      <w:bookmarkStart w:id="3" w:name="_Toc498836224"/>
       <w:r>
         <w:rPr>
           <w:rFonts w:hint="eastAsia"/>
@@ -2435,8 +2435,8 @@
       <w:pPr>
         <w:pStyle w:val="3"/>
       </w:pPr>
-      <w:bookmarkStart w:id="4" w:name="_Toc498836226"/>
-      <w:bookmarkStart w:id="5" w:name="_Toc32244"/>
+      <w:bookmarkStart w:id="4" w:name="_Toc32244"/>
+      <w:bookmarkStart w:id="5" w:name="_Toc498836226"/>
       <w:r>
         <w:rPr>
           <w:rFonts w:hint="eastAsia"/>
@@ -2740,8 +2740,8 @@
       <w:pPr>
         <w:pStyle w:val="3"/>
       </w:pPr>
-      <w:bookmarkStart w:id="6" w:name="_Toc498836227"/>
-      <w:bookmarkStart w:id="7" w:name="_Toc32482"/>
+      <w:bookmarkStart w:id="6" w:name="_Toc32482"/>
+      <w:bookmarkStart w:id="7" w:name="_Toc498836227"/>
       <w:r>
         <w:rPr>
           <w:rFonts w:hint="eastAsia"/>
@@ -2796,8 +2796,8 @@
         </w:numPr>
         <w:ind w:left="720" w:hanging="720"/>
       </w:pPr>
-      <w:bookmarkStart w:id="8" w:name="_Toc498836229"/>
-      <w:bookmarkStart w:id="9" w:name="_Toc8901"/>
+      <w:bookmarkStart w:id="8" w:name="_Toc8901"/>
+      <w:bookmarkStart w:id="9" w:name="_Toc498836229"/>
       <w:r>
         <w:rPr>
           <w:rFonts w:hint="eastAsia"/>
@@ -2866,8 +2866,8 @@
           <w:rFonts w:hint="eastAsia"/>
         </w:rPr>
       </w:pPr>
-      <w:bookmarkStart w:id="14" w:name="_Toc498836232"/>
-      <w:bookmarkStart w:id="15" w:name="_Toc27222"/>
+      <w:bookmarkStart w:id="14" w:name="_Toc27222"/>
+      <w:bookmarkStart w:id="15" w:name="_Toc498836232"/>
       <w:r>
         <w:rPr>
           <w:rFonts w:hint="eastAsia"/>
@@ -3009,8 +3009,6 @@
                 <w:lang w:val="en-US" w:eastAsia="zh-CN"/>
               </w:rPr>
             </w:pPr>
-            <w:bookmarkStart w:id="72" w:name="_GoBack"/>
-            <w:bookmarkEnd w:id="72"/>
             <w:r>
               <w:rPr>
                 <w:rFonts w:hint="eastAsia"/>
@@ -7712,8 +7710,8 @@
         <w:pStyle w:val="3"/>
         <w:ind w:left="720" w:hanging="720"/>
       </w:pPr>
-      <w:bookmarkStart w:id="23" w:name="_Toc498836233"/>
-      <w:bookmarkStart w:id="24" w:name="_Toc19808"/>
+      <w:bookmarkStart w:id="23" w:name="_Toc19808"/>
+      <w:bookmarkStart w:id="24" w:name="_Toc498836233"/>
       <w:r>
         <w:rPr>
           <w:rFonts w:hint="eastAsia"/>
@@ -8082,8 +8080,8 @@
         <w:pStyle w:val="4"/>
         <w:ind w:left="720" w:hanging="720"/>
       </w:pPr>
-      <w:bookmarkStart w:id="38" w:name="_Toc498836238"/>
-      <w:bookmarkStart w:id="39" w:name="_Toc21298"/>
+      <w:bookmarkStart w:id="38" w:name="_Toc21298"/>
+      <w:bookmarkStart w:id="39" w:name="_Toc498836238"/>
       <w:r>
         <w:rPr>
           <w:rFonts w:hint="eastAsia"/>
@@ -8270,8 +8268,8 @@
         <w:pStyle w:val="4"/>
         <w:ind w:left="720" w:hanging="720"/>
       </w:pPr>
-      <w:bookmarkStart w:id="46" w:name="_Toc498836240"/>
-      <w:bookmarkStart w:id="47" w:name="_Toc12496"/>
+      <w:bookmarkStart w:id="46" w:name="_Toc12496"/>
+      <w:bookmarkStart w:id="47" w:name="_Toc498836240"/>
       <w:r>
         <w:rPr>
           <w:rFonts w:hint="eastAsia"/>
@@ -8692,17 +8690,83 @@
       <w:pPr>
         <w:pStyle w:val="14"/>
         <w:rPr>
-          <w:rFonts w:hint="default" w:eastAsia="宋体"/>
-          <w:lang w:val="en-US" w:eastAsia="zh-CN"/>
-        </w:rPr>
-      </w:pPr>
-      <w:r>
-        <w:rPr>
-          <w:rFonts w:hint="eastAsia"/>
-          <w:lang w:val="en-US" w:eastAsia="zh-CN"/>
-        </w:rPr>
-        <w:t>用户界面包括：登录界面，主界面（包含侧边栏、命令文件管理块、代码输入块、画布、用户信息等组件）</w:t>
-      </w:r>
+          <w:rFonts w:hint="eastAsia"/>
+          <w:lang w:val="en-US" w:eastAsia="zh-CN"/>
+        </w:rPr>
+      </w:pPr>
+      <w:r>
+        <w:rPr>
+          <w:rFonts w:hint="eastAsia"/>
+          <w:lang w:val="en-US" w:eastAsia="zh-CN"/>
+        </w:rPr>
+        <w:t>登录界面</w:t>
+      </w:r>
+    </w:p>
+    <w:p>
+      <w:pPr>
+        <w:pStyle w:val="14"/>
+        <w:rPr>
+          <w:rFonts w:hint="eastAsia"/>
+          <w:lang w:val="en-US" w:eastAsia="zh-CN"/>
+        </w:rPr>
+      </w:pPr>
+      <w:r>
+        <w:rPr>
+          <w:rFonts w:hint="eastAsia"/>
+          <w:lang w:val="en-US" w:eastAsia="zh-CN"/>
+        </w:rPr>
+        <w:t>主界面（包含侧边栏、命令文件管理编辑块、命令行代码输入块、画布、用户信息）</w:t>
+      </w:r>
+    </w:p>
+    <w:p>
+      <w:pPr>
+        <w:pStyle w:val="14"/>
+        <w:rPr>
+          <w:rFonts w:hint="eastAsia"/>
+          <w:lang w:val="en-US" w:eastAsia="zh-CN"/>
+        </w:rPr>
+      </w:pPr>
+      <w:r>
+        <w:rPr>
+          <w:rFonts w:hint="eastAsia"/>
+          <w:lang w:val="en-US" w:eastAsia="zh-CN"/>
+        </w:rPr>
+        <w:t>双人模式界面</w:t>
+      </w:r>
+    </w:p>
+    <w:p>
+      <w:pPr>
+        <w:pStyle w:val="14"/>
+        <w:rPr>
+          <w:rFonts w:hint="eastAsia"/>
+          <w:lang w:val="en-US" w:eastAsia="zh-CN"/>
+        </w:rPr>
+      </w:pPr>
+      <w:r>
+        <w:rPr>
+          <w:rFonts w:hint="eastAsia"/>
+          <w:lang w:val="en-US" w:eastAsia="zh-CN"/>
+        </w:rPr>
+        <w:t>小海龟状态界面</w:t>
+      </w:r>
+    </w:p>
+    <w:p>
+      <w:pPr>
+        <w:pStyle w:val="14"/>
+        <w:rPr>
+          <w:rFonts w:hint="default"/>
+          <w:lang w:val="en-US" w:eastAsia="zh-CN"/>
+        </w:rPr>
+      </w:pPr>
+      <w:r>
+        <w:rPr>
+          <w:rFonts w:hint="eastAsia"/>
+          <w:lang w:val="en-US" w:eastAsia="zh-CN"/>
+        </w:rPr>
+        <w:t>设置界面</w:t>
+      </w:r>
+      <w:bookmarkStart w:id="72" w:name="_GoBack"/>
+      <w:bookmarkEnd w:id="72"/>
     </w:p>
     <w:p>
       <w:pPr>
@@ -9838,15 +9902,15 @@
     <w:lsdException w:unhideWhenUsed="0" w:uiPriority="0" w:semiHidden="0" w:name="index 9"/>
     <w:lsdException w:qFormat="1" w:unhideWhenUsed="0" w:uiPriority="39" w:semiHidden="0" w:name="toc 1"/>
     <w:lsdException w:qFormat="1" w:unhideWhenUsed="0" w:uiPriority="39" w:semiHidden="0" w:name="toc 2"/>
-    <w:lsdException w:unhideWhenUsed="0" w:uiPriority="39" w:semiHidden="0" w:name="toc 3"/>
-    <w:lsdException w:unhideWhenUsed="0" w:uiPriority="0" w:name="toc 4"/>
+    <w:lsdException w:qFormat="1" w:unhideWhenUsed="0" w:uiPriority="39" w:semiHidden="0" w:name="toc 3"/>
+    <w:lsdException w:qFormat="1" w:unhideWhenUsed="0" w:uiPriority="0" w:name="toc 4"/>
     <w:lsdException w:qFormat="1" w:unhideWhenUsed="0" w:uiPriority="0" w:name="toc 5"/>
     <w:lsdException w:qFormat="1" w:unhideWhenUsed="0" w:uiPriority="0" w:name="toc 6"/>
     <w:lsdException w:qFormat="1" w:unhideWhenUsed="0" w:uiPriority="0" w:name="toc 7"/>
     <w:lsdException w:qFormat="1" w:unhideWhenUsed="0" w:uiPriority="0" w:name="toc 8"/>
     <w:lsdException w:qFormat="1" w:unhideWhenUsed="0" w:uiPriority="0" w:name="toc 9"/>
     <w:lsdException w:unhideWhenUsed="0" w:uiPriority="0" w:semiHidden="0" w:name="Normal Indent"/>
-    <w:lsdException w:unhideWhenUsed="0" w:uiPriority="0" w:name="footnote text"/>
+    <w:lsdException w:qFormat="1" w:unhideWhenUsed="0" w:uiPriority="0" w:name="footnote text"/>
     <w:lsdException w:unhideWhenUsed="0" w:uiPriority="0" w:semiHidden="0" w:name="annotation text"/>
     <w:lsdException w:qFormat="1" w:unhideWhenUsed="0" w:uiPriority="0" w:semiHidden="0" w:name="header"/>
     <w:lsdException w:qFormat="1" w:unhideWhenUsed="0" w:uiPriority="0" w:semiHidden="0" w:name="footer"/>
@@ -9858,7 +9922,7 @@
     <w:lsdException w:unhideWhenUsed="0" w:uiPriority="0" w:name="footnote reference"/>
     <w:lsdException w:unhideWhenUsed="0" w:uiPriority="0" w:semiHidden="0" w:name="annotation reference"/>
     <w:lsdException w:unhideWhenUsed="0" w:uiPriority="0" w:semiHidden="0" w:name="line number"/>
-    <w:lsdException w:unhideWhenUsed="0" w:uiPriority="0" w:semiHidden="0" w:name="page number"/>
+    <w:lsdException w:qFormat="1" w:unhideWhenUsed="0" w:uiPriority="0" w:semiHidden="0" w:name="page number"/>
     <w:lsdException w:unhideWhenUsed="0" w:uiPriority="0" w:semiHidden="0" w:name="endnote reference"/>
     <w:lsdException w:unhideWhenUsed="0" w:uiPriority="0" w:semiHidden="0" w:name="endnote text"/>
     <w:lsdException w:unhideWhenUsed="0" w:uiPriority="0" w:semiHidden="0" w:name="table of authorities"/>
@@ -9903,7 +9967,7 @@
     <w:lsdException w:unhideWhenUsed="0" w:uiPriority="0" w:semiHidden="0" w:name="Body Text Indent 3"/>
     <w:lsdException w:unhideWhenUsed="0" w:uiPriority="0" w:semiHidden="0" w:name="Block Text"/>
     <w:lsdException w:unhideWhenUsed="0" w:uiPriority="0" w:semiHidden="0" w:name="Hyperlink"/>
-    <w:lsdException w:unhideWhenUsed="0" w:uiPriority="0" w:semiHidden="0" w:name="FollowedHyperlink"/>
+    <w:lsdException w:qFormat="1" w:unhideWhenUsed="0" w:uiPriority="0" w:semiHidden="0" w:name="FollowedHyperlink"/>
     <w:lsdException w:qFormat="1" w:unhideWhenUsed="0" w:uiPriority="0" w:semiHidden="0" w:name="Strong"/>
     <w:lsdException w:qFormat="1" w:unhideWhenUsed="0" w:uiPriority="0" w:semiHidden="0" w:name="Emphasis"/>
     <w:lsdException w:unhideWhenUsed="0" w:uiPriority="0" w:name="Document Map"/>
@@ -9965,7 +10029,7 @@
     <w:lsdException w:unhideWhenUsed="0" w:uiPriority="0" w:semiHidden="0" w:name="Table Web 2"/>
     <w:lsdException w:unhideWhenUsed="0" w:uiPriority="0" w:semiHidden="0" w:name="Table Web 3"/>
     <w:lsdException w:unhideWhenUsed="0" w:uiPriority="0" w:semiHidden="0" w:name="Balloon Text"/>
-    <w:lsdException w:unhideWhenUsed="0" w:uiPriority="0" w:semiHidden="0" w:name="Table Grid"/>
+    <w:lsdException w:qFormat="1" w:unhideWhenUsed="0" w:uiPriority="0" w:semiHidden="0" w:name="Table Grid"/>
     <w:lsdException w:unhideWhenUsed="0" w:uiPriority="0" w:semiHidden="0" w:name="Table Theme"/>
     <w:lsdException w:unhideWhenUsed="0" w:uiPriority="60" w:semiHidden="0" w:name="Light Shading"/>
     <w:lsdException w:unhideWhenUsed="0" w:uiPriority="61" w:semiHidden="0" w:name="Light List"/>
@@ -10331,6 +10395,7 @@
     <w:name w:val="toc 3"/>
     <w:basedOn w:val="1"/>
     <w:next w:val="1"/>
+    <w:qFormat/>
     <w:uiPriority w:val="39"/>
     <w:pPr>
       <w:tabs>
@@ -10394,6 +10459,7 @@
     <w:basedOn w:val="1"/>
     <w:next w:val="1"/>
     <w:semiHidden/>
+    <w:qFormat/>
     <w:uiPriority w:val="0"/>
     <w:pPr>
       <w:ind w:left="600"/>
@@ -10418,6 +10484,7 @@
     <w:name w:val="footnote text"/>
     <w:basedOn w:val="1"/>
     <w:semiHidden/>
+    <w:qFormat/>
     <w:uiPriority w:val="0"/>
     <w:pPr>
       <w:keepNext/>
@@ -10485,6 +10552,7 @@
   <w:style w:type="table" w:styleId="30">
     <w:name w:val="Table Grid"/>
     <w:basedOn w:val="29"/>
+    <w:qFormat/>
     <w:uiPriority w:val="0"/>
     <w:pPr>
       <w:widowControl w:val="0"/>
@@ -10512,10 +10580,12 @@
   <w:style w:type="character" w:styleId="33">
     <w:name w:val="page number"/>
     <w:basedOn w:val="31"/>
+    <w:qFormat/>
     <w:uiPriority w:val="0"/>
   </w:style>
   <w:style w:type="character" w:styleId="34">
     <w:name w:val="FollowedHyperlink"/>
+    <w:qFormat/>
     <w:uiPriority w:val="0"/>
     <w:rPr>
       <w:color w:val="800080"/>
@@ -10542,6 +10612,7 @@
   <w:style w:type="paragraph" w:customStyle="1" w:styleId="37">
     <w:name w:val="Paragraph2"/>
     <w:basedOn w:val="1"/>
+    <w:qFormat/>
     <w:uiPriority w:val="0"/>
     <w:pPr>
       <w:spacing w:before="80"/>
@@ -10556,6 +10627,7 @@
   <w:style w:type="paragraph" w:customStyle="1" w:styleId="38">
     <w:name w:val="Bullet1"/>
     <w:basedOn w:val="1"/>
+    <w:qFormat/>
     <w:uiPriority w:val="0"/>
     <w:pPr>
       <w:ind w:left="720" w:hanging="432"/>
@@ -10622,6 +10694,7 @@
   <w:style w:type="paragraph" w:customStyle="1" w:styleId="44">
     <w:name w:val="Paragraph4"/>
     <w:basedOn w:val="1"/>
+    <w:qFormat/>
     <w:uiPriority w:val="0"/>
     <w:pPr>
       <w:spacing w:before="80" w:line="240" w:lineRule="auto"/>
@@ -10702,6 +10775,7 @@
   </w:style>
   <w:style w:type="character" w:customStyle="1" w:styleId="51">
     <w:name w:val="tw4winPopup"/>
+    <w:qFormat/>
     <w:uiPriority w:val="0"/>
     <w:rPr>
       <w:rFonts w:ascii="Courier New" w:hAnsi="Courier New"/>

</xml_diff>